<commit_message>
fix: alterando o documento entrega sprints
</commit_message>
<xml_diff>
--- a/backlog/Planejamento de Entregas da Sprint/Planejamento de Entrega da Sprint.docx
+++ b/backlog/Planejamento de Entregas da Sprint/Planejamento de Entrega da Sprint.docx
@@ -124,22 +124,11 @@
           <w:sz w:val="24"/>
           <w:szCs w:val="24"/>
         </w:rPr>
-        <w:t>-p</w:t>
-      </w:r>
-      <w:bookmarkStart w:id="0" w:name="_GoBack"/>
-      <w:bookmarkEnd w:id="0"/>
-      <w:r>
-        <w:rPr>
-          <w:rFonts w:ascii="Arial" w:hAnsi="Arial" w:cs="Arial"/>
-          <w:sz w:val="24"/>
-          <w:szCs w:val="24"/>
-        </w:rPr>
-        <w:t>roduto)</w:t>
+        <w:t>-produto)</w:t>
       </w:r>
     </w:p>
     <w:p>
       <w:pPr>
-        <w:pStyle w:val="PargrafodaLista"/>
         <w:spacing w:line="276" w:lineRule="auto"/>
         <w:rPr>
           <w:rFonts w:ascii="Arial" w:hAnsi="Arial" w:cs="Arial"/>
@@ -147,57 +136,8 @@
           <w:szCs w:val="24"/>
         </w:rPr>
       </w:pPr>
-    </w:p>
-    <w:p>
-      <w:pPr>
-        <w:pStyle w:val="PargrafodaLista"/>
-        <w:numPr>
-          <w:ilvl w:val="0"/>
-          <w:numId w:val="1"/>
-        </w:numPr>
-        <w:spacing w:line="276" w:lineRule="auto"/>
-        <w:rPr>
-          <w:rFonts w:ascii="Arial" w:hAnsi="Arial" w:cs="Arial"/>
-          <w:sz w:val="24"/>
-          <w:szCs w:val="24"/>
-        </w:rPr>
-      </w:pPr>
-      <w:proofErr w:type="gramStart"/>
-      <w:r>
-        <w:rPr>
-          <w:rFonts w:ascii="Arial" w:hAnsi="Arial" w:cs="Arial"/>
-          <w:sz w:val="24"/>
-          <w:szCs w:val="24"/>
-        </w:rPr>
-        <w:t>Será Entregue</w:t>
-      </w:r>
-      <w:proofErr w:type="gramEnd"/>
-      <w:r>
-        <w:rPr>
-          <w:rFonts w:ascii="Arial" w:hAnsi="Arial" w:cs="Arial"/>
-          <w:sz w:val="24"/>
-          <w:szCs w:val="24"/>
-        </w:rPr>
-        <w:t xml:space="preserve"> UML, Diagramas de Caso Uso (</w:t>
-      </w:r>
-      <w:proofErr w:type="spellStart"/>
-      <w:r>
-        <w:rPr>
-          <w:rFonts w:ascii="Arial" w:hAnsi="Arial" w:cs="Arial"/>
-          <w:sz w:val="24"/>
-          <w:szCs w:val="24"/>
-        </w:rPr>
-        <w:t>backlogs-sprint</w:t>
-      </w:r>
-      <w:proofErr w:type="spellEnd"/>
-      <w:r>
-        <w:rPr>
-          <w:rFonts w:ascii="Arial" w:hAnsi="Arial" w:cs="Arial"/>
-          <w:sz w:val="24"/>
-          <w:szCs w:val="24"/>
-        </w:rPr>
-        <w:t>)</w:t>
-      </w:r>
+      <w:bookmarkStart w:id="0" w:name="_GoBack"/>
+      <w:bookmarkEnd w:id="0"/>
     </w:p>
     <w:sectPr>
       <w:pgSz w:w="11906" w:h="16838"/>

</xml_diff>